<commit_message>
comment from python script
</commit_message>
<xml_diff>
--- a/log_test.docx
+++ b/log_test.docx
@@ -376,6 +376,199 @@
       </w:tr>
     </w:tbl>
     <w:p/>
+    <w:p>
+      <w:r>
+        <w:t>2020-05-30</w:t>
+      </w:r>
+    </w:p>
+    <w:tbl>
+      <w:tblPr>
+        <w:tblStyle w:val="ColorfulList-Accent2"/>
+        <w:tblW w:type="auto" w:w="0"/>
+        <w:tblLook w:firstColumn="1" w:firstRow="1" w:lastColumn="0" w:lastRow="0" w:noHBand="0" w:noVBand="1" w:val="04A0"/>
+      </w:tblPr>
+      <w:tblGrid>
+        <w:gridCol w:w="4320"/>
+        <w:gridCol w:w="4320"/>
+      </w:tblGrid>
+      <w:tr>
+        <w:tc>
+          <w:tcPr>
+            <w:tcW w:type="dxa" w:w="4320"/>
+          </w:tcPr>
+          <w:p>
+            <w:r>
+              <w:t>Goals</w:t>
+            </w:r>
+          </w:p>
+        </w:tc>
+        <w:tc>
+          <w:tcPr>
+            <w:tcW w:type="dxa" w:w="4320"/>
+          </w:tcPr>
+          <w:p>
+            <w:r>
+              <w:t>Summary</w:t>
+            </w:r>
+          </w:p>
+        </w:tc>
+      </w:tr>
+      <w:tr>
+        <w:tc>
+          <w:tcPr>
+            <w:tcW w:type="dxa" w:w="4320"/>
+          </w:tcPr>
+          <w:p>
+            <w:r>
+              <w:t>Update Logging Script with Git and Code Output</w:t>
+            </w:r>
+          </w:p>
+        </w:tc>
+        <w:tc>
+          <w:tcPr>
+            <w:tcW w:type="dxa" w:w="4320"/>
+          </w:tcPr>
+          <w:p>
+            <w:r/>
+          </w:p>
+        </w:tc>
+      </w:tr>
+      <w:tr>
+        <w:tc>
+          <w:tcPr>
+            <w:tcW w:type="dxa" w:w="4320"/>
+          </w:tcPr>
+          <w:p>
+            <w:r>
+              <w:t>Include timestamp and project title boxes in logging</w:t>
+            </w:r>
+          </w:p>
+        </w:tc>
+        <w:tc>
+          <w:tcPr>
+            <w:tcW w:type="dxa" w:w="4320"/>
+          </w:tcPr>
+          <w:p>
+            <w:r/>
+          </w:p>
+        </w:tc>
+      </w:tr>
+      <w:tr>
+        <w:tc>
+          <w:tcPr>
+            <w:tcW w:type="dxa" w:w="4320"/>
+          </w:tcPr>
+          <w:p>
+            <w:r>
+              <w:t>Read Papers</w:t>
+            </w:r>
+          </w:p>
+        </w:tc>
+        <w:tc>
+          <w:tcPr>
+            <w:tcW w:type="dxa" w:w="4320"/>
+          </w:tcPr>
+          <w:p>
+            <w:r/>
+          </w:p>
+        </w:tc>
+      </w:tr>
+    </w:tbl>
+    <w:p/>
+    <w:tbl>
+      <w:tblPr>
+        <w:tblW w:type="auto" w:w="0"/>
+        <w:tblLook w:firstColumn="1" w:firstRow="1" w:lastColumn="0" w:lastRow="0" w:noHBand="0" w:noVBand="1" w:val="04A0"/>
+      </w:tblPr>
+      <w:tblGrid>
+  </w:tblGrid>
+    </w:tbl>
+    <w:tbl>
+      <w:tblPr>
+        <w:tblStyle w:val="ColorfulList-Accent2"/>
+        <w:tblW w:type="auto" w:w="0"/>
+        <w:tblLook w:firstColumn="1" w:firstRow="1" w:lastColumn="0" w:lastRow="0" w:noHBand="0" w:noVBand="1" w:val="04A0"/>
+      </w:tblPr>
+      <w:tblGrid>
+        <w:gridCol w:w="4320"/>
+        <w:gridCol w:w="4320"/>
+      </w:tblGrid>
+      <w:tr>
+        <w:tc>
+          <w:tcPr>
+            <w:tcW w:type="dxa" w:w="4320"/>
+          </w:tcPr>
+          <w:p>
+            <w:r>
+              <w:t>Commit</w:t>
+            </w:r>
+          </w:p>
+        </w:tc>
+        <w:tc>
+          <w:tcPr>
+            <w:tcW w:type="dxa" w:w="4320"/>
+          </w:tcPr>
+          <w:p>
+            <w:r>
+              <w:t>Comment</w:t>
+            </w:r>
+          </w:p>
+        </w:tc>
+      </w:tr>
+      <w:tr>
+        <w:tc>
+          <w:tcPr>
+            <w:tcW w:type="dxa" w:w="4320"/>
+          </w:tcPr>
+          <w:p>
+            <w:r>
+              <w:t>h</w:t>
+            </w:r>
+          </w:p>
+        </w:tc>
+        <w:tc>
+          <w:tcPr>
+            <w:tcW w:type="dxa" w:w="4320"/>
+          </w:tcPr>
+          <w:p>
+            <w:r>
+              <w:t>t</w:t>
+            </w:r>
+          </w:p>
+        </w:tc>
+      </w:tr>
+      <w:tr>
+        <w:tc>
+          <w:tcPr>
+            <w:tcW w:type="dxa" w:w="4320"/>
+          </w:tcPr>
+          <w:p>
+            <w:r>
+              <w:t>c</w:t>
+            </w:r>
+          </w:p>
+        </w:tc>
+        <w:tc>
+          <w:tcPr>
+            <w:tcW w:type="dxa" w:w="4320"/>
+          </w:tcPr>
+          <w:p>
+            <w:r>
+              <w:t>o</w:t>
+            </w:r>
+          </w:p>
+        </w:tc>
+      </w:tr>
+    </w:tbl>
+    <w:p/>
+    <w:tbl>
+      <w:tblPr>
+        <w:tblW w:type="auto" w:w="0"/>
+        <w:tblLook w:firstColumn="1" w:firstRow="1" w:lastColumn="0" w:lastRow="0" w:noHBand="0" w:noVBand="1" w:val="04A0"/>
+      </w:tblPr>
+      <w:tblGrid>
+  </w:tblGrid>
+    </w:tbl>
     <w:sectPr>
       <w:pgSz w:w="12240" w:h="15840"/>
       <w:pgMar w:top="1440" w:right="1800" w:bottom="1440" w:left="1800" w:header="720" w:footer="720" w:gutter="0"/>

</xml_diff>

<commit_message>
Test outer merge in pandas
</commit_message>
<xml_diff>
--- a/log_test.docx
+++ b/log_test.docx
@@ -251,10 +251,7 @@
         </w:tc>
       </w:tr>
     </w:tbl>
-    <w:p>
-      <w:bookmarkStart w:id="0" w:name="_GoBack"/>
-      <w:bookmarkEnd w:id="0"/>
-    </w:p>
+    <w:p/>
     <w:p>
       <w:r>
         <w:t>2020-05-27</w:t>
@@ -378,23 +375,27 @@
     <w:p/>
     <w:p>
       <w:r>
-        <w:t>2020-05-30</w:t>
+        <w:t>2020-05-31</w:t>
       </w:r>
     </w:p>
     <w:tbl>
       <w:tblPr>
         <w:tblStyle w:val="ColorfulList-Accent2"/>
-        <w:tblW w:type="auto" w:w="0"/>
-        <w:tblLook w:firstColumn="1" w:firstRow="1" w:lastColumn="0" w:lastRow="0" w:noHBand="0" w:noVBand="1" w:val="04A0"/>
+        <w:tblW w:w="0" w:type="auto"/>
+        <w:tblLook w:val="04A0" w:firstRow="1" w:lastRow="0" w:firstColumn="1" w:lastColumn="0" w:noHBand="0" w:noVBand="1"/>
       </w:tblPr>
       <w:tblGrid>
         <w:gridCol w:w="4320"/>
         <w:gridCol w:w="4320"/>
       </w:tblGrid>
       <w:tr>
+        <w:trPr>
+          <w:cnfStyle w:val="100000000000" w:firstRow="1" w:lastRow="0" w:firstColumn="0" w:lastColumn="0" w:oddVBand="0" w:evenVBand="0" w:oddHBand="0" w:evenHBand="0" w:firstRowFirstColumn="0" w:firstRowLastColumn="0" w:lastRowFirstColumn="0" w:lastRowLastColumn="0"/>
+        </w:trPr>
         <w:tc>
           <w:tcPr>
-            <w:tcW w:type="dxa" w:w="4320"/>
+            <w:cnfStyle w:val="001000000000" w:firstRow="0" w:lastRow="0" w:firstColumn="1" w:lastColumn="0" w:oddVBand="0" w:evenVBand="0" w:oddHBand="0" w:evenHBand="0" w:firstRowFirstColumn="0" w:firstRowLastColumn="0" w:lastRowFirstColumn="0" w:lastRowLastColumn="0"/>
+            <w:tcW w:w="4320" w:type="dxa"/>
           </w:tcPr>
           <w:p>
             <w:r>
@@ -404,9 +405,12 @@
         </w:tc>
         <w:tc>
           <w:tcPr>
-            <w:tcW w:type="dxa" w:w="4320"/>
+            <w:tcW w:w="4320" w:type="dxa"/>
           </w:tcPr>
           <w:p>
+            <w:pPr>
+              <w:cnfStyle w:val="100000000000" w:firstRow="1" w:lastRow="0" w:firstColumn="0" w:lastColumn="0" w:oddVBand="0" w:evenVBand="0" w:oddHBand="0" w:evenHBand="0" w:firstRowFirstColumn="0" w:firstRowLastColumn="0" w:lastRowFirstColumn="0" w:lastRowLastColumn="0"/>
+            </w:pPr>
             <w:r>
               <w:t>Summary</w:t>
             </w:r>
@@ -414,9 +418,13 @@
         </w:tc>
       </w:tr>
       <w:tr>
+        <w:trPr>
+          <w:cnfStyle w:val="000000100000" w:firstRow="0" w:lastRow="0" w:firstColumn="0" w:lastColumn="0" w:oddVBand="0" w:evenVBand="0" w:oddHBand="1" w:evenHBand="0" w:firstRowFirstColumn="0" w:firstRowLastColumn="0" w:lastRowFirstColumn="0" w:lastRowLastColumn="0"/>
+        </w:trPr>
         <w:tc>
           <w:tcPr>
-            <w:tcW w:type="dxa" w:w="4320"/>
+            <w:cnfStyle w:val="001000000000" w:firstRow="0" w:lastRow="0" w:firstColumn="1" w:lastColumn="0" w:oddVBand="0" w:evenVBand="0" w:oddHBand="0" w:evenHBand="0" w:firstRowFirstColumn="0" w:firstRowLastColumn="0" w:lastRowFirstColumn="0" w:lastRowLastColumn="0"/>
+            <w:tcW w:w="4320" w:type="dxa"/>
           </w:tcPr>
           <w:p>
             <w:r>
@@ -426,39 +434,53 @@
         </w:tc>
         <w:tc>
           <w:tcPr>
-            <w:tcW w:type="dxa" w:w="4320"/>
+            <w:tcW w:w="4320" w:type="dxa"/>
           </w:tcPr>
           <w:p>
-            <w:r/>
+            <w:pPr>
+              <w:cnfStyle w:val="000000100000" w:firstRow="0" w:lastRow="0" w:firstColumn="0" w:lastColumn="0" w:oddVBand="0" w:evenVBand="0" w:oddHBand="1" w:evenHBand="0" w:firstRowFirstColumn="0" w:firstRowLastColumn="0" w:lastRowFirstColumn="0" w:lastRowLastColumn="0"/>
+            </w:pPr>
           </w:p>
         </w:tc>
       </w:tr>
       <w:tr>
         <w:tc>
           <w:tcPr>
-            <w:tcW w:type="dxa" w:w="4320"/>
+            <w:cnfStyle w:val="001000000000" w:firstRow="0" w:lastRow="0" w:firstColumn="1" w:lastColumn="0" w:oddVBand="0" w:evenVBand="0" w:oddHBand="0" w:evenHBand="0" w:firstRowFirstColumn="0" w:firstRowLastColumn="0" w:lastRowFirstColumn="0" w:lastRowLastColumn="0"/>
+            <w:tcW w:w="4320" w:type="dxa"/>
           </w:tcPr>
           <w:p>
             <w:r>
-              <w:t>Include timestamp and project title boxes in logging</w:t>
+              <w:t xml:space="preserve">Include </w:t>
+            </w:r>
+            <w:r>
+              <w:t>timestamp and project title boxes in logging</w:t>
             </w:r>
           </w:p>
         </w:tc>
         <w:tc>
           <w:tcPr>
-            <w:tcW w:type="dxa" w:w="4320"/>
+            <w:tcW w:w="4320" w:type="dxa"/>
           </w:tcPr>
           <w:p>
-            <w:r/>
+            <w:pPr>
+              <w:cnfStyle w:val="000000000000" w:firstRow="0" w:lastRow="0" w:firstColumn="0" w:lastColumn="0" w:oddVBand="0" w:evenVBand="0" w:oddHBand="0" w:evenHBand="0" w:firstRowFirstColumn="0" w:firstRowLastColumn="0" w:lastRowFirstColumn="0" w:lastRowLastColumn="0"/>
+            </w:pPr>
           </w:p>
         </w:tc>
       </w:tr>
       <w:tr>
+        <w:trPr>
+          <w:cnfStyle w:val="000000100000" w:firstRow="0" w:lastRow="0" w:firstColumn="0" w:lastColumn="0" w:oddVBand="0" w:evenVBand="0" w:oddHBand="1" w:evenHBand="0" w:firstRowFirstColumn="0" w:firstRowLastColumn="0" w:lastRowFirstColumn="0" w:lastRowLastColumn="0"/>
+        </w:trPr>
         <w:tc>
           <w:tcPr>
-            <w:tcW w:type="dxa" w:w="4320"/>
+            <w:cnfStyle w:val="001000000000" w:firstRow="0" w:lastRow="0" w:firstColumn="1" w:lastColumn="0" w:oddVBand="0" w:evenVBand="0" w:oddHBand="0" w:evenHBand="0" w:firstRowFirstColumn="0" w:firstRowLastColumn="0" w:lastRowFirstColumn="0" w:lastRowLastColumn="0"/>
+            <w:tcW w:w="4320" w:type="dxa"/>
           </w:tcPr>
           <w:p>
+            <w:bookmarkStart w:id="0" w:name="_GoBack"/>
+            <w:bookmarkEnd w:id="0"/>
             <w:r>
               <w:t>Read Papers</w:t>
             </w:r>
@@ -466,10 +488,12 @@
         </w:tc>
         <w:tc>
           <w:tcPr>
-            <w:tcW w:type="dxa" w:w="4320"/>
+            <w:tcW w:w="4320" w:type="dxa"/>
           </w:tcPr>
           <w:p>
-            <w:r/>
+            <w:pPr>
+              <w:cnfStyle w:val="000000100000" w:firstRow="0" w:lastRow="0" w:firstColumn="0" w:lastColumn="0" w:oddVBand="0" w:evenVBand="0" w:oddHBand="1" w:evenHBand="0" w:firstRowFirstColumn="0" w:firstRowLastColumn="0" w:lastRowFirstColumn="0" w:lastRowLastColumn="0"/>
+            </w:pPr>
           </w:p>
         </w:tc>
       </w:tr>
@@ -477,26 +501,22 @@
     <w:p/>
     <w:tbl>
       <w:tblPr>
-        <w:tblW w:type="auto" w:w="0"/>
-        <w:tblLook w:firstColumn="1" w:firstRow="1" w:lastColumn="0" w:lastRow="0" w:noHBand="0" w:noVBand="1" w:val="04A0"/>
+        <w:tblStyle w:val="ColorfulList-Accent2"/>
+        <w:tblW w:w="0" w:type="auto"/>
+        <w:tblLook w:val="04A0" w:firstRow="1" w:lastRow="0" w:firstColumn="1" w:lastColumn="0" w:noHBand="0" w:noVBand="1"/>
       </w:tblPr>
       <w:tblGrid>
-  </w:tblGrid>
-    </w:tbl>
-    <w:tbl>
-      <w:tblPr>
-        <w:tblStyle w:val="ColorfulList-Accent2"/>
-        <w:tblW w:type="auto" w:w="0"/>
-        <w:tblLook w:firstColumn="1" w:firstRow="1" w:lastColumn="0" w:lastRow="0" w:noHBand="0" w:noVBand="1" w:val="04A0"/>
-      </w:tblPr>
-      <w:tblGrid>
-        <w:gridCol w:w="4320"/>
-        <w:gridCol w:w="4320"/>
+        <w:gridCol w:w="6769"/>
+        <w:gridCol w:w="2087"/>
       </w:tblGrid>
       <w:tr>
+        <w:trPr>
+          <w:cnfStyle w:val="100000000000" w:firstRow="1" w:lastRow="0" w:firstColumn="0" w:lastColumn="0" w:oddVBand="0" w:evenVBand="0" w:oddHBand="0" w:evenHBand="0" w:firstRowFirstColumn="0" w:firstRowLastColumn="0" w:lastRowFirstColumn="0" w:lastRowLastColumn="0"/>
+        </w:trPr>
         <w:tc>
           <w:tcPr>
-            <w:tcW w:type="dxa" w:w="4320"/>
+            <w:cnfStyle w:val="001000000000" w:firstRow="0" w:lastRow="0" w:firstColumn="1" w:lastColumn="0" w:oddVBand="0" w:evenVBand="0" w:oddHBand="0" w:evenHBand="0" w:firstRowFirstColumn="0" w:firstRowLastColumn="0" w:lastRowFirstColumn="0" w:lastRowLastColumn="0"/>
+            <w:tcW w:w="4320" w:type="dxa"/>
           </w:tcPr>
           <w:p>
             <w:r>
@@ -506,9 +526,12 @@
         </w:tc>
         <w:tc>
           <w:tcPr>
-            <w:tcW w:type="dxa" w:w="4320"/>
+            <w:tcW w:w="4320" w:type="dxa"/>
           </w:tcPr>
           <w:p>
+            <w:pPr>
+              <w:cnfStyle w:val="100000000000" w:firstRow="1" w:lastRow="0" w:firstColumn="0" w:lastColumn="0" w:oddVBand="0" w:evenVBand="0" w:oddHBand="0" w:evenHBand="0" w:firstRowFirstColumn="0" w:firstRowLastColumn="0" w:lastRowFirstColumn="0" w:lastRowLastColumn="0"/>
+            </w:pPr>
             <w:r>
               <w:t>Comment</w:t>
             </w:r>
@@ -516,59 +539,36 @@
         </w:tc>
       </w:tr>
       <w:tr>
+        <w:trPr>
+          <w:cnfStyle w:val="000000100000" w:firstRow="0" w:lastRow="0" w:firstColumn="0" w:lastColumn="0" w:oddVBand="0" w:evenVBand="0" w:oddHBand="1" w:evenHBand="0" w:firstRowFirstColumn="0" w:firstRowLastColumn="0" w:lastRowFirstColumn="0" w:lastRowLastColumn="0"/>
+        </w:trPr>
         <w:tc>
           <w:tcPr>
-            <w:tcW w:type="dxa" w:w="4320"/>
+            <w:cnfStyle w:val="001000000000" w:firstRow="0" w:lastRow="0" w:firstColumn="1" w:lastColumn="0" w:oddVBand="0" w:evenVBand="0" w:oddHBand="0" w:evenHBand="0" w:firstRowFirstColumn="0" w:firstRowLastColumn="0" w:lastRowFirstColumn="0" w:lastRowLastColumn="0"/>
+            <w:tcW w:w="4320" w:type="dxa"/>
           </w:tcPr>
           <w:p>
             <w:r>
-              <w:t>h</w:t>
+              <w:t>https://github.com/EmaadKhwaja/Word-Logging-Script/commit/9e51d2af035854816a47a8329038ff21de31da53</w:t>
             </w:r>
           </w:p>
         </w:tc>
         <w:tc>
           <w:tcPr>
-            <w:tcW w:type="dxa" w:w="4320"/>
+            <w:tcW w:w="4320" w:type="dxa"/>
           </w:tcPr>
           <w:p>
+            <w:pPr>
+              <w:cnfStyle w:val="000000100000" w:firstRow="0" w:lastRow="0" w:firstColumn="0" w:lastColumn="0" w:oddVBand="0" w:evenVBand="0" w:oddHBand="1" w:evenHBand="0" w:firstRowFirstColumn="0" w:firstRowLastColumn="0" w:lastRowFirstColumn="0" w:lastRowLastColumn="0"/>
+            </w:pPr>
             <w:r>
-              <w:t>t</w:t>
-            </w:r>
-          </w:p>
-        </w:tc>
-      </w:tr>
-      <w:tr>
-        <w:tc>
-          <w:tcPr>
-            <w:tcW w:type="dxa" w:w="4320"/>
-          </w:tcPr>
-          <w:p>
-            <w:r>
-              <w:t>c</w:t>
-            </w:r>
-          </w:p>
-        </w:tc>
-        <w:tc>
-          <w:tcPr>
-            <w:tcW w:type="dxa" w:w="4320"/>
-          </w:tcPr>
-          <w:p>
-            <w:r>
-              <w:t>o</w:t>
+              <w:t>comment from python script</w:t>
             </w:r>
           </w:p>
         </w:tc>
       </w:tr>
     </w:tbl>
     <w:p/>
-    <w:tbl>
-      <w:tblPr>
-        <w:tblW w:type="auto" w:w="0"/>
-        <w:tblLook w:firstColumn="1" w:firstRow="1" w:lastColumn="0" w:lastRow="0" w:noHBand="0" w:noVBand="1" w:val="04A0"/>
-      </w:tblPr>
-      <w:tblGrid>
-  </w:tblGrid>
-    </w:tbl>
     <w:sectPr>
       <w:pgSz w:w="12240" w:h="15840"/>
       <w:pgMar w:top="1440" w:right="1800" w:bottom="1440" w:left="1800" w:header="720" w:footer="720" w:gutter="0"/>
@@ -12490,7 +12490,7 @@
 </file>
 
 <file path=customXml/itemProps1.xml><?xml version="1.0" encoding="utf-8"?>
-<ds:datastoreItem xmlns:ds="http://schemas.openxmlformats.org/officeDocument/2006/customXml" ds:itemID="{81D11247-C405-2242-A0E7-7A268812F796}">
+<ds:datastoreItem xmlns:ds="http://schemas.openxmlformats.org/officeDocument/2006/customXml" ds:itemID="{5843346F-82BD-2148-A564-32F38C80A845}">
   <ds:schemaRefs>
     <ds:schemaRef ds:uri="http://schemas.openxmlformats.org/officeDocument/2006/bibliography"/>
   </ds:schemaRefs>

</xml_diff>

<commit_message>
Test outer merge in pandas 2
</commit_message>
<xml_diff>
--- a/log_test.docx
+++ b/log_test.docx
@@ -437,7 +437,9 @@
             <w:tcW w:w="4320" w:type="dxa"/>
           </w:tcPr>
           <w:p>
-            <w:r/>
+            <w:pPr>
+              <w:cnfStyle w:val="000000100000" w:firstRow="0" w:lastRow="0" w:firstColumn="0" w:lastColumn="0" w:oddVBand="0" w:evenVBand="0" w:oddHBand="1" w:evenHBand="0" w:firstRowFirstColumn="0" w:firstRowLastColumn="0" w:lastRowFirstColumn="0" w:lastRowLastColumn="0"/>
+            </w:pPr>
           </w:p>
         </w:tc>
       </w:tr>
@@ -449,7 +451,10 @@
           </w:tcPr>
           <w:p>
             <w:r>
-              <w:t>Include timestamp and project title boxes in logging</w:t>
+              <w:t xml:space="preserve">Include </w:t>
+            </w:r>
+            <w:r>
+              <w:t>timestamp and project title boxes in logging</w:t>
             </w:r>
           </w:p>
         </w:tc>
@@ -458,7 +463,9 @@
             <w:tcW w:w="4320" w:type="dxa"/>
           </w:tcPr>
           <w:p>
-            <w:r/>
+            <w:pPr>
+              <w:cnfStyle w:val="000000000000" w:firstRow="0" w:lastRow="0" w:firstColumn="0" w:lastColumn="0" w:oddVBand="0" w:evenVBand="0" w:oddHBand="0" w:evenHBand="0" w:firstRowFirstColumn="0" w:firstRowLastColumn="0" w:lastRowFirstColumn="0" w:lastRowLastColumn="0"/>
+            </w:pPr>
           </w:p>
         </w:tc>
       </w:tr>
@@ -482,7 +489,9 @@
             <w:tcW w:w="4320" w:type="dxa"/>
           </w:tcPr>
           <w:p>
-            <w:r/>
+            <w:pPr>
+              <w:cnfStyle w:val="000000100000" w:firstRow="0" w:lastRow="0" w:firstColumn="0" w:lastColumn="0" w:oddVBand="0" w:evenVBand="0" w:oddHBand="1" w:evenHBand="0" w:firstRowFirstColumn="0" w:firstRowLastColumn="0" w:lastRowFirstColumn="0" w:lastRowLastColumn="0"/>
+            </w:pPr>
           </w:p>
         </w:tc>
       </w:tr>
@@ -495,8 +504,8 @@
         <w:tblLook w:val="04A0" w:firstRow="1" w:lastRow="0" w:firstColumn="1" w:lastColumn="0" w:noHBand="0" w:noVBand="1"/>
       </w:tblPr>
       <w:tblGrid>
-        <w:gridCol w:w="6769"/>
-        <w:gridCol w:w="2087"/>
+        <w:gridCol w:w="6770"/>
+        <w:gridCol w:w="2086"/>
       </w:tblGrid>
       <w:tr>
         <w:trPr>
@@ -505,7 +514,7 @@
         <w:tc>
           <w:tcPr>
             <w:cnfStyle w:val="001000000000" w:firstRow="0" w:lastRow="0" w:firstColumn="1" w:lastColumn="0" w:oddVBand="0" w:evenVBand="0" w:oddHBand="0" w:evenHBand="0" w:firstRowFirstColumn="0" w:firstRowLastColumn="0" w:lastRowFirstColumn="0" w:lastRowLastColumn="0"/>
-            <w:tcW w:w="4320" w:type="dxa"/>
+            <w:tcW w:w="6770" w:type="dxa"/>
           </w:tcPr>
           <w:p>
             <w:r>
@@ -515,7 +524,7 @@
         </w:tc>
         <w:tc>
           <w:tcPr>
-            <w:tcW w:w="4320" w:type="dxa"/>
+            <w:tcW w:w="2086" w:type="dxa"/>
           </w:tcPr>
           <w:p>
             <w:pPr>
@@ -534,7 +543,7 @@
         <w:tc>
           <w:tcPr>
             <w:cnfStyle w:val="001000000000" w:firstRow="0" w:lastRow="0" w:firstColumn="1" w:lastColumn="0" w:oddVBand="0" w:evenVBand="0" w:oddHBand="0" w:evenHBand="0" w:firstRowFirstColumn="0" w:firstRowLastColumn="0" w:lastRowFirstColumn="0" w:lastRowLastColumn="0"/>
-            <w:tcW w:w="4320" w:type="dxa"/>
+            <w:tcW w:w="6770" w:type="dxa"/>
           </w:tcPr>
           <w:p>
             <w:r>
@@ -544,9 +553,12 @@
         </w:tc>
         <w:tc>
           <w:tcPr>
-            <w:tcW w:w="4320" w:type="dxa"/>
+            <w:tcW w:w="2086" w:type="dxa"/>
           </w:tcPr>
           <w:p>
+            <w:pPr>
+              <w:cnfStyle w:val="000000100000" w:firstRow="0" w:lastRow="0" w:firstColumn="0" w:lastColumn="0" w:oddVBand="0" w:evenVBand="0" w:oddHBand="1" w:evenHBand="0" w:firstRowFirstColumn="0" w:firstRowLastColumn="0" w:lastRowFirstColumn="0" w:lastRowLastColumn="0"/>
+            </w:pPr>
             <w:r>
               <w:t>comment from python script</w:t>
             </w:r>
@@ -556,7 +568,8 @@
       <w:tr>
         <w:tc>
           <w:tcPr>
-            <w:tcW w:type="dxa" w:w="6769"/>
+            <w:cnfStyle w:val="001000000000" w:firstRow="0" w:lastRow="0" w:firstColumn="1" w:lastColumn="0" w:oddVBand="0" w:evenVBand="0" w:oddHBand="0" w:evenHBand="0" w:firstRowFirstColumn="0" w:firstRowLastColumn="0" w:lastRowFirstColumn="0" w:lastRowLastColumn="0"/>
+            <w:tcW w:w="6770" w:type="dxa"/>
           </w:tcPr>
           <w:p>
             <w:r>
@@ -566,9 +579,12 @@
         </w:tc>
         <w:tc>
           <w:tcPr>
-            <w:tcW w:type="dxa" w:w="2087"/>
+            <w:tcW w:w="2086" w:type="dxa"/>
           </w:tcPr>
           <w:p>
+            <w:pPr>
+              <w:cnfStyle w:val="000000000000" w:firstRow="0" w:lastRow="0" w:firstColumn="0" w:lastColumn="0" w:oddVBand="0" w:evenVBand="0" w:oddHBand="0" w:evenHBand="0" w:firstRowFirstColumn="0" w:firstRowLastColumn="0" w:lastRowFirstColumn="0" w:lastRowLastColumn="0"/>
+            </w:pPr>
             <w:r>
               <w:t>Test outer merge in pandas</w:t>
             </w:r>
@@ -576,7 +592,10 @@
         </w:tc>
       </w:tr>
     </w:tbl>
-    <w:p/>
+    <w:p>
+      <w:bookmarkStart w:id="0" w:name="_GoBack"/>
+      <w:bookmarkEnd w:id="0"/>
+    </w:p>
     <w:sectPr>
       <w:pgSz w:w="12240" w:h="15840"/>
       <w:pgMar w:top="1440" w:right="1800" w:bottom="1440" w:left="1800" w:header="720" w:footer="720" w:gutter="0"/>
@@ -12498,7 +12517,7 @@
 </file>
 
 <file path=customXml/itemProps1.xml><?xml version="1.0" encoding="utf-8"?>
-<ds:datastoreItem xmlns:ds="http://schemas.openxmlformats.org/officeDocument/2006/customXml" ds:itemID="{5843346F-82BD-2148-A564-32F38C80A845}">
+<ds:datastoreItem xmlns:ds="http://schemas.openxmlformats.org/officeDocument/2006/customXml" ds:itemID="{DDC697D8-354D-8246-9BB6-C5A2C59A9873}">
   <ds:schemaRefs>
     <ds:schemaRef ds:uri="http://schemas.openxmlformats.org/officeDocument/2006/bibliography"/>
   </ds:schemaRefs>

</xml_diff>

<commit_message>
add headings to tables
</commit_message>
<xml_diff>
--- a/log_test.docx
+++ b/log_test.docx
@@ -376,306 +376,6 @@
       <w:bookmarkStart w:id="0" w:name="_GoBack"/>
       <w:bookmarkEnd w:id="0"/>
     </w:p>
-    <w:p>
-      <w:r>
-        <w:t>2020-05-31</w:t>
-      </w:r>
-    </w:p>
-    <w:tbl>
-      <w:tblPr>
-        <w:tblStyle w:val="ColorfulList-Accent2"/>
-        <w:tblW w:type="auto" w:w="0"/>
-        <w:tblLook w:firstColumn="1" w:firstRow="1" w:lastColumn="0" w:lastRow="0" w:noHBand="0" w:noVBand="1" w:val="04A0"/>
-      </w:tblPr>
-      <w:tblGrid>
-        <w:gridCol w:w="2880"/>
-        <w:gridCol w:w="2880"/>
-        <w:gridCol w:w="2880"/>
-      </w:tblGrid>
-      <w:tr>
-        <w:tc>
-          <w:tcPr>
-            <w:tcW w:type="dxa" w:w="2880"/>
-          </w:tcPr>
-          <w:p>
-            <w:r>
-              <w:t>Project</w:t>
-            </w:r>
-          </w:p>
-        </w:tc>
-        <w:tc>
-          <w:tcPr>
-            <w:tcW w:type="dxa" w:w="2880"/>
-          </w:tcPr>
-          <w:p>
-            <w:r>
-              <w:t>Goals</w:t>
-            </w:r>
-          </w:p>
-        </w:tc>
-        <w:tc>
-          <w:tcPr>
-            <w:tcW w:type="dxa" w:w="2880"/>
-          </w:tcPr>
-          <w:p>
-            <w:r>
-              <w:t>Summary</w:t>
-            </w:r>
-          </w:p>
-        </w:tc>
-      </w:tr>
-      <w:tr>
-        <w:tc>
-          <w:tcPr>
-            <w:tcW w:type="dxa" w:w="2880"/>
-          </w:tcPr>
-          <w:p>
-            <w:r>
-              <w:t>Logging Notebook</w:t>
-            </w:r>
-          </w:p>
-        </w:tc>
-        <w:tc>
-          <w:tcPr>
-            <w:tcW w:type="dxa" w:w="2880"/>
-          </w:tcPr>
-          <w:p>
-            <w:r>
-              <w:t>Update Logging Script with Git and Code Output</w:t>
-            </w:r>
-          </w:p>
-        </w:tc>
-        <w:tc>
-          <w:tcPr>
-            <w:tcW w:type="dxa" w:w="2880"/>
-          </w:tcPr>
-          <w:p>
-            <w:r/>
-          </w:p>
-        </w:tc>
-      </w:tr>
-      <w:tr>
-        <w:tc>
-          <w:tcPr>
-            <w:tcW w:type="dxa" w:w="2880"/>
-          </w:tcPr>
-          <w:p>
-            <w:r>
-              <w:t>Logging Notebook</w:t>
-            </w:r>
-          </w:p>
-        </w:tc>
-        <w:tc>
-          <w:tcPr>
-            <w:tcW w:type="dxa" w:w="2880"/>
-          </w:tcPr>
-          <w:p>
-            <w:r>
-              <w:t>Include timestamp and project title boxes in logging</w:t>
-            </w:r>
-          </w:p>
-        </w:tc>
-        <w:tc>
-          <w:tcPr>
-            <w:tcW w:type="dxa" w:w="2880"/>
-          </w:tcPr>
-          <w:p>
-            <w:r/>
-          </w:p>
-        </w:tc>
-      </w:tr>
-      <w:tr>
-        <w:tc>
-          <w:tcPr>
-            <w:tcW w:type="dxa" w:w="2880"/>
-          </w:tcPr>
-          <w:p>
-            <w:r>
-              <w:t>other</w:t>
-            </w:r>
-          </w:p>
-        </w:tc>
-        <w:tc>
-          <w:tcPr>
-            <w:tcW w:type="dxa" w:w="2880"/>
-          </w:tcPr>
-          <w:p>
-            <w:r>
-              <w:t>Read Papers</w:t>
-            </w:r>
-          </w:p>
-        </w:tc>
-        <w:tc>
-          <w:tcPr>
-            <w:tcW w:type="dxa" w:w="2880"/>
-          </w:tcPr>
-          <w:p>
-            <w:r/>
-          </w:p>
-        </w:tc>
-      </w:tr>
-    </w:tbl>
-    <w:p/>
-    <w:tbl>
-      <w:tblPr>
-        <w:tblW w:type="auto" w:w="0"/>
-        <w:tblLook w:firstColumn="1" w:firstRow="1" w:lastColumn="0" w:lastRow="0" w:noHBand="0" w:noVBand="1" w:val="04A0"/>
-      </w:tblPr>
-      <w:tblGrid>
-  </w:tblGrid>
-    </w:tbl>
-    <w:tbl>
-      <w:tblPr>
-        <w:tblStyle w:val="ColorfulList-Accent2"/>
-        <w:tblW w:type="auto" w:w="0"/>
-        <w:tblLook w:firstColumn="1" w:firstRow="1" w:lastColumn="0" w:lastRow="0" w:noHBand="0" w:noVBand="1" w:val="04A0"/>
-      </w:tblPr>
-      <w:tblGrid>
-        <w:gridCol w:w="2880"/>
-        <w:gridCol w:w="2880"/>
-        <w:gridCol w:w="2880"/>
-      </w:tblGrid>
-      <w:tr>
-        <w:tc>
-          <w:tcPr>
-            <w:tcW w:type="dxa" w:w="2880"/>
-          </w:tcPr>
-          <w:p>
-            <w:r>
-              <w:t>Project</w:t>
-            </w:r>
-          </w:p>
-        </w:tc>
-        <w:tc>
-          <w:tcPr>
-            <w:tcW w:type="dxa" w:w="2880"/>
-          </w:tcPr>
-          <w:p>
-            <w:r>
-              <w:t>Commit</w:t>
-            </w:r>
-          </w:p>
-        </w:tc>
-        <w:tc>
-          <w:tcPr>
-            <w:tcW w:type="dxa" w:w="2880"/>
-          </w:tcPr>
-          <w:p>
-            <w:r>
-              <w:t>Comment</w:t>
-            </w:r>
-          </w:p>
-        </w:tc>
-      </w:tr>
-      <w:tr>
-        <w:tc>
-          <w:tcPr>
-            <w:tcW w:type="dxa" w:w="2880"/>
-          </w:tcPr>
-          <w:p>
-            <w:r>
-              <w:t>Logging Notebook</w:t>
-            </w:r>
-          </w:p>
-        </w:tc>
-        <w:tc>
-          <w:tcPr>
-            <w:tcW w:type="dxa" w:w="2880"/>
-          </w:tcPr>
-          <w:p>
-            <w:r>
-              <w:t>https://github.com/EmaadKhwaja/Word-Logging-Script/commit/8c27fc986bf22317595e181f7dfcc69d2cd0383b</w:t>
-            </w:r>
-          </w:p>
-        </w:tc>
-        <w:tc>
-          <w:tcPr>
-            <w:tcW w:type="dxa" w:w="2880"/>
-          </w:tcPr>
-          <w:p>
-            <w:r>
-              <w:t>Test outer merge in pandas 2</w:t>
-            </w:r>
-          </w:p>
-        </w:tc>
-      </w:tr>
-    </w:tbl>
-    <w:p/>
-    <w:tbl>
-      <w:tblPr>
-        <w:tblStyle w:val="ColorfulList-Accent2"/>
-        <w:tblW w:type="auto" w:w="0"/>
-        <w:tblLook w:firstColumn="1" w:firstRow="1" w:lastColumn="0" w:lastRow="0" w:noHBand="0" w:noVBand="1" w:val="04A0"/>
-      </w:tblPr>
-      <w:tblGrid>
-        <w:gridCol w:w="2880"/>
-        <w:gridCol w:w="2880"/>
-        <w:gridCol w:w="2880"/>
-      </w:tblGrid>
-      <w:tr>
-        <w:tc>
-          <w:tcPr>
-            <w:tcW w:type="dxa" w:w="2880"/>
-          </w:tcPr>
-          <w:p>
-            <w:r>
-              <w:t>Project</w:t>
-            </w:r>
-          </w:p>
-        </w:tc>
-        <w:tc>
-          <w:tcPr>
-            <w:tcW w:type="dxa" w:w="2880"/>
-          </w:tcPr>
-          <w:p>
-            <w:r>
-              <w:t>To Do</w:t>
-            </w:r>
-          </w:p>
-        </w:tc>
-        <w:tc>
-          <w:tcPr>
-            <w:tcW w:type="dxa" w:w="2880"/>
-          </w:tcPr>
-          <w:p>
-            <w:r>
-              <w:t>Notes</w:t>
-            </w:r>
-          </w:p>
-        </w:tc>
-      </w:tr>
-      <w:tr>
-        <w:tc>
-          <w:tcPr>
-            <w:tcW w:type="dxa" w:w="2880"/>
-          </w:tcPr>
-          <w:p>
-            <w:r>
-              <w:t>Cell Segmentation</w:t>
-            </w:r>
-          </w:p>
-        </w:tc>
-        <w:tc>
-          <w:tcPr>
-            <w:tcW w:type="dxa" w:w="2880"/>
-          </w:tcPr>
-          <w:p>
-            <w:r>
-              <w:t>Start segmentation</w:t>
-            </w:r>
-          </w:p>
-        </w:tc>
-        <w:tc>
-          <w:tcPr>
-            <w:tcW w:type="dxa" w:w="2880"/>
-          </w:tcPr>
-          <w:p>
-            <w:r/>
-          </w:p>
-        </w:tc>
-      </w:tr>
-    </w:tbl>
-    <w:p/>
     <w:sectPr>
       <w:pgSz w:w="12240" w:h="15840"/>
       <w:pgMar w:top="1440" w:right="1800" w:bottom="1440" w:left="1800" w:header="720" w:footer="720" w:gutter="0"/>
@@ -12597,7 +12297,7 @@
 </file>
 
 <file path=customXml/itemProps1.xml><?xml version="1.0" encoding="utf-8"?>
-<ds:datastoreItem xmlns:ds="http://schemas.openxmlformats.org/officeDocument/2006/customXml" ds:itemID="{912459E4-12DB-274A-9097-ACEDC33CD4D7}">
+<ds:datastoreItem xmlns:ds="http://schemas.openxmlformats.org/officeDocument/2006/customXml" ds:itemID="{DAB05DC7-FA10-7442-8EBE-328A9DAE2F50}">
   <ds:schemaRefs>
     <ds:schemaRef ds:uri="http://schemas.openxmlformats.org/officeDocument/2006/bibliography"/>
   </ds:schemaRefs>

</xml_diff>

<commit_message>
Include GitHub Integration, Headings, and Project tab.
</commit_message>
<xml_diff>
--- a/log_test.docx
+++ b/log_test.docx
@@ -376,6 +376,362 @@
       <w:bookmarkStart w:id="0" w:name="_GoBack"/>
       <w:bookmarkEnd w:id="0"/>
     </w:p>
+    <w:p>
+      <w:r>
+        <w:t>2020-05-31</w:t>
+      </w:r>
+    </w:p>
+    <w:p>
+      <w:pPr>
+        <w:pStyle w:val="Heading1"/>
+      </w:pPr>
+      <w:r>
+        <w:t>Goals</w:t>
+      </w:r>
+    </w:p>
+    <w:p>
+      <w:pPr>
+        <w:pStyle w:val="Heading1"/>
+      </w:pPr>
+      <w:r>
+        <w:t>Goals</w:t>
+      </w:r>
+    </w:p>
+    <w:tbl>
+      <w:tblPr>
+        <w:tblStyle w:val="ColorfulList-Accent2"/>
+        <w:tblW w:type="auto" w:w="0"/>
+        <w:tblLook w:firstColumn="1" w:firstRow="1" w:lastColumn="0" w:lastRow="0" w:noHBand="0" w:noVBand="1" w:val="04A0"/>
+      </w:tblPr>
+      <w:tblGrid>
+        <w:gridCol w:w="2880"/>
+        <w:gridCol w:w="2880"/>
+        <w:gridCol w:w="2880"/>
+      </w:tblGrid>
+      <w:tr>
+        <w:tc>
+          <w:tcPr>
+            <w:tcW w:type="dxa" w:w="2880"/>
+          </w:tcPr>
+          <w:p>
+            <w:r>
+              <w:t>Project</w:t>
+            </w:r>
+          </w:p>
+        </w:tc>
+        <w:tc>
+          <w:tcPr>
+            <w:tcW w:type="dxa" w:w="2880"/>
+          </w:tcPr>
+          <w:p>
+            <w:r>
+              <w:t>Goal</w:t>
+            </w:r>
+          </w:p>
+        </w:tc>
+        <w:tc>
+          <w:tcPr>
+            <w:tcW w:type="dxa" w:w="2880"/>
+          </w:tcPr>
+          <w:p>
+            <w:r>
+              <w:t>Summary</w:t>
+            </w:r>
+          </w:p>
+        </w:tc>
+      </w:tr>
+      <w:tr>
+        <w:tc>
+          <w:tcPr>
+            <w:tcW w:type="dxa" w:w="2880"/>
+          </w:tcPr>
+          <w:p>
+            <w:r>
+              <w:t>Logging Notebook</w:t>
+            </w:r>
+          </w:p>
+        </w:tc>
+        <w:tc>
+          <w:tcPr>
+            <w:tcW w:type="dxa" w:w="2880"/>
+          </w:tcPr>
+          <w:p>
+            <w:r>
+              <w:t>Update Logging Script with Git and Code Output</w:t>
+            </w:r>
+          </w:p>
+        </w:tc>
+        <w:tc>
+          <w:tcPr>
+            <w:tcW w:type="dxa" w:w="2880"/>
+          </w:tcPr>
+          <w:p>
+            <w:r/>
+          </w:p>
+        </w:tc>
+      </w:tr>
+      <w:tr>
+        <w:tc>
+          <w:tcPr>
+            <w:tcW w:type="dxa" w:w="2880"/>
+          </w:tcPr>
+          <w:p>
+            <w:r>
+              <w:t>Logging Notebook</w:t>
+            </w:r>
+          </w:p>
+        </w:tc>
+        <w:tc>
+          <w:tcPr>
+            <w:tcW w:type="dxa" w:w="2880"/>
+          </w:tcPr>
+          <w:p>
+            <w:r>
+              <w:t>Include timestamp and project title boxes in logging</w:t>
+            </w:r>
+          </w:p>
+        </w:tc>
+        <w:tc>
+          <w:tcPr>
+            <w:tcW w:type="dxa" w:w="2880"/>
+          </w:tcPr>
+          <w:p>
+            <w:r/>
+          </w:p>
+        </w:tc>
+      </w:tr>
+      <w:tr>
+        <w:tc>
+          <w:tcPr>
+            <w:tcW w:type="dxa" w:w="2880"/>
+          </w:tcPr>
+          <w:p>
+            <w:r>
+              <w:t>other</w:t>
+            </w:r>
+          </w:p>
+        </w:tc>
+        <w:tc>
+          <w:tcPr>
+            <w:tcW w:type="dxa" w:w="2880"/>
+          </w:tcPr>
+          <w:p>
+            <w:r>
+              <w:t>Read Papers</w:t>
+            </w:r>
+          </w:p>
+        </w:tc>
+        <w:tc>
+          <w:tcPr>
+            <w:tcW w:type="dxa" w:w="2880"/>
+          </w:tcPr>
+          <w:p>
+            <w:r/>
+          </w:p>
+        </w:tc>
+      </w:tr>
+    </w:tbl>
+    <w:p/>
+    <w:p>
+      <w:pPr>
+        <w:pStyle w:val="Heading1"/>
+      </w:pPr>
+      <w:r>
+        <w:t>Accomplished</w:t>
+      </w:r>
+    </w:p>
+    <w:tbl>
+      <w:tblPr>
+        <w:tblW w:type="auto" w:w="0"/>
+        <w:tblLook w:firstColumn="1" w:firstRow="1" w:lastColumn="0" w:lastRow="0" w:noHBand="0" w:noVBand="1" w:val="04A0"/>
+      </w:tblPr>
+      <w:tblGrid>
+  </w:tblGrid>
+    </w:tbl>
+    <w:p>
+      <w:pPr>
+        <w:pStyle w:val="Heading1"/>
+      </w:pPr>
+      <w:r>
+        <w:t>Code Executions</w:t>
+      </w:r>
+    </w:p>
+    <w:p>
+      <w:pPr>
+        <w:pStyle w:val="Heading1"/>
+      </w:pPr>
+      <w:r>
+        <w:t>Code Executions</w:t>
+      </w:r>
+    </w:p>
+    <w:tbl>
+      <w:tblPr>
+        <w:tblStyle w:val="ColorfulList-Accent2"/>
+        <w:tblW w:type="auto" w:w="0"/>
+        <w:tblLook w:firstColumn="1" w:firstRow="1" w:lastColumn="0" w:lastRow="0" w:noHBand="0" w:noVBand="1" w:val="04A0"/>
+      </w:tblPr>
+      <w:tblGrid>
+        <w:gridCol w:w="2880"/>
+        <w:gridCol w:w="2880"/>
+        <w:gridCol w:w="2880"/>
+      </w:tblGrid>
+      <w:tr>
+        <w:tc>
+          <w:tcPr>
+            <w:tcW w:type="dxa" w:w="2880"/>
+          </w:tcPr>
+          <w:p>
+            <w:r>
+              <w:t>Project</w:t>
+            </w:r>
+          </w:p>
+        </w:tc>
+        <w:tc>
+          <w:tcPr>
+            <w:tcW w:type="dxa" w:w="2880"/>
+          </w:tcPr>
+          <w:p>
+            <w:r>
+              <w:t>URL</w:t>
+            </w:r>
+          </w:p>
+        </w:tc>
+        <w:tc>
+          <w:tcPr>
+            <w:tcW w:type="dxa" w:w="2880"/>
+          </w:tcPr>
+          <w:p>
+            <w:r>
+              <w:t>Comment</w:t>
+            </w:r>
+          </w:p>
+        </w:tc>
+      </w:tr>
+      <w:tr>
+        <w:tc>
+          <w:tcPr>
+            <w:tcW w:type="dxa" w:w="2880"/>
+          </w:tcPr>
+          <w:p>
+            <w:r>
+              <w:t>Logging Notebook</w:t>
+            </w:r>
+          </w:p>
+        </w:tc>
+        <w:tc>
+          <w:tcPr>
+            <w:tcW w:type="dxa" w:w="2880"/>
+          </w:tcPr>
+          <w:p>
+            <w:r>
+              <w:t>https://github.com/EmaadKhwaja/Word-Logging-Script/commit/1c946a2617b405bb34b13a9041bbd6e59a45fdd5</w:t>
+            </w:r>
+          </w:p>
+        </w:tc>
+        <w:tc>
+          <w:tcPr>
+            <w:tcW w:type="dxa" w:w="2880"/>
+          </w:tcPr>
+          <w:p>
+            <w:r>
+              <w:t>Include GitHub Integration, Headings, and Project tab.</w:t>
+            </w:r>
+          </w:p>
+        </w:tc>
+      </w:tr>
+    </w:tbl>
+    <w:p/>
+    <w:p>
+      <w:pPr>
+        <w:pStyle w:val="Heading1"/>
+      </w:pPr>
+      <w:r>
+        <w:t>To-Do List</w:t>
+      </w:r>
+    </w:p>
+    <w:p>
+      <w:pPr>
+        <w:pStyle w:val="Heading1"/>
+      </w:pPr>
+      <w:r>
+        <w:t>To-Do List</w:t>
+      </w:r>
+    </w:p>
+    <w:tbl>
+      <w:tblPr>
+        <w:tblStyle w:val="ColorfulList-Accent2"/>
+        <w:tblW w:type="auto" w:w="0"/>
+        <w:tblLook w:firstColumn="1" w:firstRow="1" w:lastColumn="0" w:lastRow="0" w:noHBand="0" w:noVBand="1" w:val="04A0"/>
+      </w:tblPr>
+      <w:tblGrid>
+        <w:gridCol w:w="2880"/>
+        <w:gridCol w:w="2880"/>
+        <w:gridCol w:w="2880"/>
+      </w:tblGrid>
+      <w:tr>
+        <w:tc>
+          <w:tcPr>
+            <w:tcW w:type="dxa" w:w="2880"/>
+          </w:tcPr>
+          <w:p>
+            <w:r>
+              <w:t>Project</w:t>
+            </w:r>
+          </w:p>
+        </w:tc>
+        <w:tc>
+          <w:tcPr>
+            <w:tcW w:type="dxa" w:w="2880"/>
+          </w:tcPr>
+          <w:p>
+            <w:r>
+              <w:t>To Do</w:t>
+            </w:r>
+          </w:p>
+        </w:tc>
+        <w:tc>
+          <w:tcPr>
+            <w:tcW w:type="dxa" w:w="2880"/>
+          </w:tcPr>
+          <w:p>
+            <w:r>
+              <w:t>Notes</w:t>
+            </w:r>
+          </w:p>
+        </w:tc>
+      </w:tr>
+      <w:tr>
+        <w:tc>
+          <w:tcPr>
+            <w:tcW w:type="dxa" w:w="2880"/>
+          </w:tcPr>
+          <w:p>
+            <w:r>
+              <w:t>Cell Segmentation</w:t>
+            </w:r>
+          </w:p>
+        </w:tc>
+        <w:tc>
+          <w:tcPr>
+            <w:tcW w:type="dxa" w:w="2880"/>
+          </w:tcPr>
+          <w:p>
+            <w:r>
+              <w:t>Start segmentation</w:t>
+            </w:r>
+          </w:p>
+        </w:tc>
+        <w:tc>
+          <w:tcPr>
+            <w:tcW w:type="dxa" w:w="2880"/>
+          </w:tcPr>
+          <w:p>
+            <w:r/>
+          </w:p>
+        </w:tc>
+      </w:tr>
+    </w:tbl>
+    <w:p/>
     <w:sectPr>
       <w:pgSz w:w="12240" w:h="15840"/>
       <w:pgMar w:top="1440" w:right="1800" w:bottom="1440" w:left="1800" w:header="720" w:footer="720" w:gutter="0"/>

</xml_diff>

<commit_message>
Make notebook update into independent function
</commit_message>
<xml_diff>
--- a/log_test.docx
+++ b/log_test.docx
@@ -389,14 +389,6 @@
         <w:t>Goals</w:t>
       </w:r>
     </w:p>
-    <w:p>
-      <w:pPr>
-        <w:pStyle w:val="Heading1"/>
-      </w:pPr>
-      <w:r>
-        <w:t>Goals</w:t>
-      </w:r>
-    </w:p>
     <w:tbl>
       <w:tblPr>
         <w:tblStyle w:val="ColorfulList-Accent2"/>
@@ -532,14 +524,6 @@
       </w:tr>
     </w:tbl>
     <w:p/>
-    <w:p>
-      <w:pPr>
-        <w:pStyle w:val="Heading1"/>
-      </w:pPr>
-      <w:r>
-        <w:t>Accomplished</w:t>
-      </w:r>
-    </w:p>
     <w:tbl>
       <w:tblPr>
         <w:tblW w:type="auto" w:w="0"/>
@@ -548,14 +532,6 @@
       <w:tblGrid>
   </w:tblGrid>
     </w:tbl>
-    <w:p>
-      <w:pPr>
-        <w:pStyle w:val="Heading1"/>
-      </w:pPr>
-      <w:r>
-        <w:t>Code Executions</w:t>
-      </w:r>
-    </w:p>
     <w:p>
       <w:pPr>
         <w:pStyle w:val="Heading1"/>
@@ -624,7 +600,7 @@
           </w:tcPr>
           <w:p>
             <w:r>
-              <w:t>https://github.com/EmaadKhwaja/Word-Logging-Script/commit/1c946a2617b405bb34b13a9041bbd6e59a45fdd5</w:t>
+              <w:t>https://github.com/EmaadKhwaja/Word-Logging-Script/commit/0e669cdf6bf8728bf6b0016d38053fc8cb8362e8</w:t>
             </w:r>
           </w:p>
         </w:tc>
@@ -641,14 +617,6 @@
       </w:tr>
     </w:tbl>
     <w:p/>
-    <w:p>
-      <w:pPr>
-        <w:pStyle w:val="Heading1"/>
-      </w:pPr>
-      <w:r>
-        <w:t>To-Do List</w:t>
-      </w:r>
-    </w:p>
     <w:p>
       <w:pPr>
         <w:pStyle w:val="Heading1"/>
@@ -12653,7 +12621,7 @@
 </file>
 
 <file path=customXml/itemProps1.xml><?xml version="1.0" encoding="utf-8"?>
-<ds:datastoreItem xmlns:ds="http://schemas.openxmlformats.org/officeDocument/2006/customXml" ds:itemID="{D371548B-8AFE-4841-9F05-78700255A695}">
+<ds:datastoreItem xmlns:ds="http://schemas.openxmlformats.org/officeDocument/2006/customXml" ds:itemID="{39604D2F-E015-6940-B5E0-9578ACCA237D}">
   <ds:schemaRefs>
     <ds:schemaRef ds:uri="http://schemas.openxmlformats.org/officeDocument/2006/bibliography"/>
   </ds:schemaRefs>

</xml_diff>

<commit_message>
push newly created files
</commit_message>
<xml_diff>
--- a/log_test.docx
+++ b/log_test.docx
@@ -647,6 +647,38 @@
           </w:p>
         </w:tc>
       </w:tr>
+      <w:tr>
+        <w:tc>
+          <w:tcPr>
+            <w:tcW w:type="dxa" w:w="2880"/>
+          </w:tcPr>
+          <w:p>
+            <w:r>
+              <w:t>Logging Notebook</w:t>
+            </w:r>
+          </w:p>
+        </w:tc>
+        <w:tc>
+          <w:tcPr>
+            <w:tcW w:type="dxa" w:w="2880"/>
+          </w:tcPr>
+          <w:p>
+            <w:r>
+              <w:t>https://github.com/EmaadKhwaja/Word-Logging-Script/commit/8d5c7dcf80a133c09d4ecbe84b0f6bb693517e11</w:t>
+            </w:r>
+          </w:p>
+        </w:tc>
+        <w:tc>
+          <w:tcPr>
+            <w:tcW w:type="dxa" w:w="2880"/>
+          </w:tcPr>
+          <w:p>
+            <w:r>
+              <w:t>.py test</w:t>
+            </w:r>
+          </w:p>
+        </w:tc>
+      </w:tr>
     </w:tbl>
     <w:p/>
     <w:p>

</xml_diff>

<commit_message>
change "update" to "all" in git_push
</commit_message>
<xml_diff>
--- a/log_test.docx
+++ b/log_test.docx
@@ -679,6 +679,38 @@
           </w:p>
         </w:tc>
       </w:tr>
+      <w:tr>
+        <w:tc>
+          <w:tcPr>
+            <w:tcW w:type="dxa" w:w="2880"/>
+          </w:tcPr>
+          <w:p>
+            <w:r>
+              <w:t>Logging Notebook</w:t>
+            </w:r>
+          </w:p>
+        </w:tc>
+        <w:tc>
+          <w:tcPr>
+            <w:tcW w:type="dxa" w:w="2880"/>
+          </w:tcPr>
+          <w:p>
+            <w:r>
+              <w:t>https://github.com/EmaadKhwaja/Word-Logging-Script/commit/5b757a35d1aaf5adee17e185e4405333618aade3</w:t>
+            </w:r>
+          </w:p>
+        </w:tc>
+        <w:tc>
+          <w:tcPr>
+            <w:tcW w:type="dxa" w:w="2880"/>
+          </w:tcPr>
+          <w:p>
+            <w:r>
+              <w:t>push newly created files</w:t>
+            </w:r>
+          </w:p>
+        </w:tc>
+      </w:tr>
     </w:tbl>
     <w:p/>
     <w:p>

</xml_diff>